<commit_message>
Add name and UID
</commit_message>
<xml_diff>
--- a/Meeting Agenda/Group meeting 1 - agenda.docx
+++ b/Meeting Agenda/Group meeting 1 - agenda.docx
@@ -103,7 +103,13 @@
     <w:p>
       <w:r>
         <w:tab/>
-        <w:t xml:space="preserve">         Yafei Liu(u6605935)</w:t>
+        <w:t xml:space="preserve">         Yafei Liu</w:t>
+      </w:r>
+      <w:r>
+        <w:t xml:space="preserve"> </w:t>
+      </w:r>
+      <w:r>
+        <w:t>(u6605935)</w:t>
       </w:r>
     </w:p>
     <w:p>
@@ -1573,9 +1579,12 @@
 </file>
 
 <file path=customXml/item1.xml><?xml version="1.0" encoding="utf-8"?>
-<p:properties xmlns:p="http://schemas.microsoft.com/office/2006/metadata/properties" xmlns:xsi="http://www.w3.org/2001/XMLSchema-instance" xmlns:pc="http://schemas.microsoft.com/office/infopath/2007/PartnerControls">
-  <documentManagement/>
-</p:properties>
+<?mso-contentType ?>
+<FormTemplates xmlns="http://schemas.microsoft.com/sharepoint/v3/contenttype/forms">
+  <Display>DocumentLibraryForm</Display>
+  <Edit>DocumentLibraryForm</Edit>
+  <New>DocumentLibraryForm</New>
+</FormTemplates>
 </file>
 
 <file path=customXml/item2.xml><?xml version="1.0" encoding="utf-8"?>
@@ -1737,19 +1746,15 @@
 </file>
 
 <file path=customXml/item3.xml><?xml version="1.0" encoding="utf-8"?>
-<?mso-contentType ?>
-<FormTemplates xmlns="http://schemas.microsoft.com/sharepoint/v3/contenttype/forms">
-  <Display>DocumentLibraryForm</Display>
-  <Edit>DocumentLibraryForm</Edit>
-  <New>DocumentLibraryForm</New>
-</FormTemplates>
+<p:properties xmlns:p="http://schemas.microsoft.com/office/2006/metadata/properties" xmlns:xsi="http://www.w3.org/2001/XMLSchema-instance" xmlns:pc="http://schemas.microsoft.com/office/infopath/2007/PartnerControls">
+  <documentManagement/>
+</p:properties>
 </file>
 
 <file path=customXml/itemProps1.xml><?xml version="1.0" encoding="utf-8"?>
-<ds:datastoreItem xmlns:ds="http://schemas.openxmlformats.org/officeDocument/2006/customXml" ds:itemID="{E0D6CAD4-3596-42D1-B229-FBB147D00E04}">
+<ds:datastoreItem xmlns:ds="http://schemas.openxmlformats.org/officeDocument/2006/customXml" ds:itemID="{0A0C6043-D96B-4755-9646-5AEFFC9FA0DE}">
   <ds:schemaRefs>
-    <ds:schemaRef ds:uri="http://schemas.microsoft.com/office/2006/metadata/properties"/>
-    <ds:schemaRef ds:uri="http://schemas.microsoft.com/office/infopath/2007/PartnerControls"/>
+    <ds:schemaRef ds:uri="http://schemas.microsoft.com/sharepoint/v3/contenttype/forms"/>
   </ds:schemaRefs>
 </ds:datastoreItem>
 </file>
@@ -1773,9 +1778,10 @@
 </file>
 
 <file path=customXml/itemProps3.xml><?xml version="1.0" encoding="utf-8"?>
-<ds:datastoreItem xmlns:ds="http://schemas.openxmlformats.org/officeDocument/2006/customXml" ds:itemID="{0A0C6043-D96B-4755-9646-5AEFFC9FA0DE}">
+<ds:datastoreItem xmlns:ds="http://schemas.openxmlformats.org/officeDocument/2006/customXml" ds:itemID="{E0D6CAD4-3596-42D1-B229-FBB147D00E04}">
   <ds:schemaRefs>
-    <ds:schemaRef ds:uri="http://schemas.microsoft.com/sharepoint/v3/contenttype/forms"/>
+    <ds:schemaRef ds:uri="http://schemas.microsoft.com/office/2006/metadata/properties"/>
+    <ds:schemaRef ds:uri="http://schemas.microsoft.com/office/infopath/2007/PartnerControls"/>
   </ds:schemaRefs>
 </ds:datastoreItem>
 </file>
</xml_diff>

<commit_message>
add Xing's name and uid
</commit_message>
<xml_diff>
--- a/Meeting Agenda/Group meeting 1 - agenda.docx
+++ b/Meeting Agenda/Group meeting 1 - agenda.docx
@@ -110,6 +110,12 @@
       </w:r>
       <w:r>
         <w:t>(u6605935)</w:t>
+      </w:r>
+    </w:p>
+    <w:p>
+      <w:r>
+        <w:tab/>
+        <w:t xml:space="preserve">         Xing Meng (u6483085)</w:t>
       </w:r>
     </w:p>
     <w:p>
@@ -312,8 +318,13 @@
           <w:numId w:val="2"/>
         </w:numPr>
       </w:pPr>
-      <w:r>
-        <w:t xml:space="preserve">Yafei Liu, </w:t>
+      <w:proofErr w:type="spellStart"/>
+      <w:r>
+        <w:t>Yafei</w:t>
+      </w:r>
+      <w:proofErr w:type="spellEnd"/>
+      <w:r>
+        <w:t xml:space="preserve"> Liu, </w:t>
       </w:r>
       <w:proofErr w:type="spellStart"/>
       <w:r>
@@ -1579,12 +1590,9 @@
 </file>
 
 <file path=customXml/item1.xml><?xml version="1.0" encoding="utf-8"?>
-<?mso-contentType ?>
-<FormTemplates xmlns="http://schemas.microsoft.com/sharepoint/v3/contenttype/forms">
-  <Display>DocumentLibraryForm</Display>
-  <Edit>DocumentLibraryForm</Edit>
-  <New>DocumentLibraryForm</New>
-</FormTemplates>
+<p:properties xmlns:p="http://schemas.microsoft.com/office/2006/metadata/properties" xmlns:xsi="http://www.w3.org/2001/XMLSchema-instance" xmlns:pc="http://schemas.microsoft.com/office/infopath/2007/PartnerControls">
+  <documentManagement/>
+</p:properties>
 </file>
 
 <file path=customXml/item2.xml><?xml version="1.0" encoding="utf-8"?>
@@ -1746,15 +1754,19 @@
 </file>
 
 <file path=customXml/item3.xml><?xml version="1.0" encoding="utf-8"?>
-<p:properties xmlns:p="http://schemas.microsoft.com/office/2006/metadata/properties" xmlns:xsi="http://www.w3.org/2001/XMLSchema-instance" xmlns:pc="http://schemas.microsoft.com/office/infopath/2007/PartnerControls">
-  <documentManagement/>
-</p:properties>
+<?mso-contentType ?>
+<FormTemplates xmlns="http://schemas.microsoft.com/sharepoint/v3/contenttype/forms">
+  <Display>DocumentLibraryForm</Display>
+  <Edit>DocumentLibraryForm</Edit>
+  <New>DocumentLibraryForm</New>
+</FormTemplates>
 </file>
 
 <file path=customXml/itemProps1.xml><?xml version="1.0" encoding="utf-8"?>
-<ds:datastoreItem xmlns:ds="http://schemas.openxmlformats.org/officeDocument/2006/customXml" ds:itemID="{0A0C6043-D96B-4755-9646-5AEFFC9FA0DE}">
+<ds:datastoreItem xmlns:ds="http://schemas.openxmlformats.org/officeDocument/2006/customXml" ds:itemID="{E0D6CAD4-3596-42D1-B229-FBB147D00E04}">
   <ds:schemaRefs>
-    <ds:schemaRef ds:uri="http://schemas.microsoft.com/sharepoint/v3/contenttype/forms"/>
+    <ds:schemaRef ds:uri="http://schemas.microsoft.com/office/2006/metadata/properties"/>
+    <ds:schemaRef ds:uri="http://schemas.microsoft.com/office/infopath/2007/PartnerControls"/>
   </ds:schemaRefs>
 </ds:datastoreItem>
 </file>
@@ -1778,10 +1790,9 @@
 </file>
 
 <file path=customXml/itemProps3.xml><?xml version="1.0" encoding="utf-8"?>
-<ds:datastoreItem xmlns:ds="http://schemas.openxmlformats.org/officeDocument/2006/customXml" ds:itemID="{E0D6CAD4-3596-42D1-B229-FBB147D00E04}">
+<ds:datastoreItem xmlns:ds="http://schemas.openxmlformats.org/officeDocument/2006/customXml" ds:itemID="{0A0C6043-D96B-4755-9646-5AEFFC9FA0DE}">
   <ds:schemaRefs>
-    <ds:schemaRef ds:uri="http://schemas.microsoft.com/office/2006/metadata/properties"/>
-    <ds:schemaRef ds:uri="http://schemas.microsoft.com/office/infopath/2007/PartnerControls"/>
+    <ds:schemaRef ds:uri="http://schemas.microsoft.com/sharepoint/v3/contenttype/forms"/>
   </ds:schemaRefs>
 </ds:datastoreItem>
 </file>
</xml_diff>

<commit_message>
Add Erin's name and UID
</commit_message>
<xml_diff>
--- a/Meeting Agenda/Group meeting 1 - agenda.docx
+++ b/Meeting Agenda/Group meeting 1 - agenda.docx
@@ -1,6 +1,6 @@
 
 <file path=word/document.xml><?xml version="1.0" encoding="utf-8"?>
-<w:document xmlns:wpc="http://schemas.microsoft.com/office/word/2010/wordprocessingCanvas" xmlns:cx="http://schemas.microsoft.com/office/drawing/2014/chartex" xmlns:cx1="http://schemas.microsoft.com/office/drawing/2015/9/8/chartex" xmlns:cx2="http://schemas.microsoft.com/office/drawing/2015/10/21/chartex" xmlns:cx3="http://schemas.microsoft.com/office/drawing/2016/5/9/chartex" xmlns:cx4="http://schemas.microsoft.com/office/drawing/2016/5/10/chartex" xmlns:cx5="http://schemas.microsoft.com/office/drawing/2016/5/11/chartex" xmlns:cx6="http://schemas.microsoft.com/office/drawing/2016/5/12/chartex" xmlns:cx7="http://schemas.microsoft.com/office/drawing/2016/5/13/chartex" xmlns:cx8="http://schemas.microsoft.com/office/drawing/2016/5/14/chartex" xmlns:mc="http://schemas.openxmlformats.org/markup-compatibility/2006" xmlns:aink="http://schemas.microsoft.com/office/drawing/2016/ink" xmlns:am3d="http://schemas.microsoft.com/office/drawing/2017/model3d" xmlns:o="urn:schemas-microsoft-com:office:office" xmlns:r="http://schemas.openxmlformats.org/officeDocument/2006/relationships" xmlns:m="http://schemas.openxmlformats.org/officeDocument/2006/math" xmlns:v="urn:schemas-microsoft-com:vml" xmlns:wp14="http://schemas.microsoft.com/office/word/2010/wordprocessingDrawing" xmlns:wp="http://schemas.openxmlformats.org/drawingml/2006/wordprocessingDrawing" xmlns:w10="urn:schemas-microsoft-com:office:word" xmlns:w="http://schemas.openxmlformats.org/wordprocessingml/2006/main" xmlns:w14="http://schemas.microsoft.com/office/word/2010/wordml" xmlns:w15="http://schemas.microsoft.com/office/word/2012/wordml" xmlns:w16cex="http://schemas.microsoft.com/office/word/2018/wordml/cex" xmlns:w16cid="http://schemas.microsoft.com/office/word/2016/wordml/cid" xmlns:w16="http://schemas.microsoft.com/office/word/2018/wordml" xmlns:w16se="http://schemas.microsoft.com/office/word/2015/wordml/symex" xmlns:wpg="http://schemas.microsoft.com/office/word/2010/wordprocessingGroup" xmlns:wpi="http://schemas.microsoft.com/office/word/2010/wordprocessingInk" xmlns:wne="http://schemas.microsoft.com/office/word/2006/wordml" xmlns:wps="http://schemas.microsoft.com/office/word/2010/wordprocessingShape" mc:Ignorable="w14 w15 w16se w16cid w16 w16cex wp14">
+<w:document xmlns:wpc="http://schemas.microsoft.com/office/word/2010/wordprocessingCanvas" xmlns:cx="http://schemas.microsoft.com/office/drawing/2014/chartex" xmlns:cx1="http://schemas.microsoft.com/office/drawing/2015/9/8/chartex" xmlns:cx2="http://schemas.microsoft.com/office/drawing/2015/10/21/chartex" xmlns:cx3="http://schemas.microsoft.com/office/drawing/2016/5/9/chartex" xmlns:cx4="http://schemas.microsoft.com/office/drawing/2016/5/10/chartex" xmlns:cx5="http://schemas.microsoft.com/office/drawing/2016/5/11/chartex" xmlns:cx6="http://schemas.microsoft.com/office/drawing/2016/5/12/chartex" xmlns:cx7="http://schemas.microsoft.com/office/drawing/2016/5/13/chartex" xmlns:cx8="http://schemas.microsoft.com/office/drawing/2016/5/14/chartex" xmlns:mc="http://schemas.openxmlformats.org/markup-compatibility/2006" xmlns:aink="http://schemas.microsoft.com/office/drawing/2016/ink" xmlns:am3d="http://schemas.microsoft.com/office/drawing/2017/model3d" xmlns:o="urn:schemas-microsoft-com:office:office" xmlns:r="http://schemas.openxmlformats.org/officeDocument/2006/relationships" xmlns:m="http://schemas.openxmlformats.org/officeDocument/2006/math" xmlns:v="urn:schemas-microsoft-com:vml" xmlns:wp14="http://schemas.microsoft.com/office/word/2010/wordprocessingDrawing" xmlns:wp="http://schemas.openxmlformats.org/drawingml/2006/wordprocessingDrawing" xmlns:w10="urn:schemas-microsoft-com:office:word" xmlns:w="http://schemas.openxmlformats.org/wordprocessingml/2006/main" xmlns:w14="http://schemas.microsoft.com/office/word/2010/wordml" xmlns:w15="http://schemas.microsoft.com/office/word/2012/wordml" xmlns:w16cid="http://schemas.microsoft.com/office/word/2016/wordml/cid" xmlns:w16se="http://schemas.microsoft.com/office/word/2015/wordml/symex" xmlns:wpg="http://schemas.microsoft.com/office/word/2010/wordprocessingGroup" xmlns:wpi="http://schemas.microsoft.com/office/word/2010/wordprocessingInk" xmlns:wne="http://schemas.microsoft.com/office/word/2006/wordml" xmlns:wps="http://schemas.microsoft.com/office/word/2010/wordprocessingShape" mc:Ignorable="w14 w15 w16se w16cid wp14">
   <w:body>
     <w:p>
       <w:pPr>
@@ -89,13 +89,8 @@
         <w:t>Participants:</w:t>
       </w:r>
       <w:r>
-        <w:t xml:space="preserve"> </w:t>
-      </w:r>
-      <w:proofErr w:type="spellStart"/>
-      <w:r>
-        <w:t>Jiale</w:t>
-      </w:r>
-      <w:proofErr w:type="spellEnd"/>
+        <w:t xml:space="preserve"> Jiale</w:t>
+      </w:r>
       <w:r>
         <w:t xml:space="preserve"> Wang (u6127777)</w:t>
       </w:r>
@@ -116,6 +111,14 @@
       <w:r>
         <w:tab/>
         <w:t xml:space="preserve">         Xing Meng (u6483085)</w:t>
+      </w:r>
+      <w:bookmarkStart w:id="0" w:name="_GoBack"/>
+      <w:bookmarkEnd w:id="0"/>
+    </w:p>
+    <w:p>
+      <w:r>
+        <w:tab/>
+        <w:t xml:space="preserve">         Erin Xiong(u6933612)</w:t>
       </w:r>
     </w:p>
     <w:p>
@@ -265,13 +268,8 @@
         </w:numPr>
       </w:pPr>
       <w:r>
-        <w:t xml:space="preserve">Xing Meng. Erin </w:t>
-      </w:r>
-      <w:proofErr w:type="spellStart"/>
-      <w:r>
-        <w:t>Xiong</w:t>
-      </w:r>
-      <w:proofErr w:type="spellEnd"/>
+        <w:t>Xing Meng. Erin Xiong</w:t>
+      </w:r>
       <w:r>
         <w:t xml:space="preserve"> – </w:t>
       </w:r>
@@ -287,21 +285,8 @@
           <w:numId w:val="2"/>
         </w:numPr>
       </w:pPr>
-      <w:proofErr w:type="spellStart"/>
-      <w:r>
-        <w:t>Xufeng</w:t>
-      </w:r>
-      <w:proofErr w:type="spellEnd"/>
-      <w:r>
-        <w:t xml:space="preserve"> Zhu, </w:t>
-      </w:r>
-      <w:proofErr w:type="spellStart"/>
-      <w:r>
-        <w:t>Zihang</w:t>
-      </w:r>
-      <w:proofErr w:type="spellEnd"/>
-      <w:r>
-        <w:t xml:space="preserve"> Wei</w:t>
+      <w:r>
+        <w:t>Xufeng Zhu, Zihang Wei</w:t>
       </w:r>
       <w:r>
         <w:t xml:space="preserve"> – </w:t>
@@ -318,21 +303,8 @@
           <w:numId w:val="2"/>
         </w:numPr>
       </w:pPr>
-      <w:proofErr w:type="spellStart"/>
-      <w:r>
-        <w:t>Yafei</w:t>
-      </w:r>
-      <w:proofErr w:type="spellEnd"/>
-      <w:r>
-        <w:t xml:space="preserve"> Liu, </w:t>
-      </w:r>
-      <w:proofErr w:type="spellStart"/>
-      <w:r>
-        <w:t>Jiale</w:t>
-      </w:r>
-      <w:proofErr w:type="spellEnd"/>
-      <w:r>
-        <w:t xml:space="preserve"> Wang</w:t>
+      <w:r>
+        <w:t>Yafei Liu, Jiale Wang</w:t>
       </w:r>
       <w:r>
         <w:t xml:space="preserve"> – </w:t>
@@ -349,11 +321,9 @@
           <w:numId w:val="2"/>
         </w:numPr>
       </w:pPr>
-      <w:proofErr w:type="spellStart"/>
       <w:r>
         <w:t>Weikai</w:t>
       </w:r>
-      <w:proofErr w:type="spellEnd"/>
       <w:r>
         <w:t xml:space="preserve"> – </w:t>
       </w:r>
@@ -387,21 +357,7 @@
         <w:rPr>
           <w:lang w:eastAsia="zh-CN"/>
         </w:rPr>
-        <w:t xml:space="preserve">Team leader: </w:t>
-      </w:r>
-      <w:proofErr w:type="spellStart"/>
-      <w:r>
-        <w:rPr>
-          <w:lang w:eastAsia="zh-CN"/>
-        </w:rPr>
-        <w:t>Zihang</w:t>
-      </w:r>
-      <w:proofErr w:type="spellEnd"/>
-      <w:r>
-        <w:rPr>
-          <w:lang w:eastAsia="zh-CN"/>
-        </w:rPr>
-        <w:t xml:space="preserve"> Wei</w:t>
+        <w:t>Team leader: Zihang Wei</w:t>
       </w:r>
     </w:p>
     <w:p>
@@ -422,57 +378,21 @@
         <w:rPr>
           <w:lang w:eastAsia="zh-CN"/>
         </w:rPr>
-        <w:t xml:space="preserve">pokesperson: </w:t>
-      </w:r>
-      <w:proofErr w:type="spellStart"/>
-      <w:r>
+        <w:t>pokesperson: Zihang Wei, Erin Xiong</w:t>
+      </w:r>
+    </w:p>
+    <w:p>
+      <w:pPr>
+        <w:ind w:left="360"/>
         <w:rPr>
           <w:lang w:eastAsia="zh-CN"/>
         </w:rPr>
-        <w:t>Zihang</w:t>
-      </w:r>
-      <w:proofErr w:type="spellEnd"/>
+      </w:pPr>
       <w:r>
         <w:rPr>
           <w:lang w:eastAsia="zh-CN"/>
         </w:rPr>
-        <w:t xml:space="preserve"> Wei, Erin </w:t>
-      </w:r>
-      <w:proofErr w:type="spellStart"/>
-      <w:r>
-        <w:rPr>
-          <w:lang w:eastAsia="zh-CN"/>
-        </w:rPr>
-        <w:t>Xiong</w:t>
-      </w:r>
-      <w:proofErr w:type="spellEnd"/>
-    </w:p>
-    <w:p>
-      <w:pPr>
-        <w:ind w:left="360"/>
-        <w:rPr>
-          <w:lang w:eastAsia="zh-CN"/>
-        </w:rPr>
-      </w:pPr>
-      <w:r>
-        <w:rPr>
-          <w:lang w:eastAsia="zh-CN"/>
-        </w:rPr>
-        <w:t xml:space="preserve">Project Manager: </w:t>
-      </w:r>
-      <w:proofErr w:type="spellStart"/>
-      <w:r>
-        <w:rPr>
-          <w:lang w:eastAsia="zh-CN"/>
-        </w:rPr>
-        <w:t>Jiale</w:t>
-      </w:r>
-      <w:proofErr w:type="spellEnd"/>
-      <w:r>
-        <w:rPr>
-          <w:lang w:eastAsia="zh-CN"/>
-        </w:rPr>
-        <w:t xml:space="preserve"> Wang</w:t>
+        <w:t>Project Manager: Jiale Wang</w:t>
       </w:r>
     </w:p>
     <w:p>
@@ -502,7 +422,7 @@
 </file>
 
 <file path=word/endnotes.xml><?xml version="1.0" encoding="utf-8"?>
-<w:endnotes xmlns:wpc="http://schemas.microsoft.com/office/word/2010/wordprocessingCanvas" xmlns:cx="http://schemas.microsoft.com/office/drawing/2014/chartex" xmlns:cx1="http://schemas.microsoft.com/office/drawing/2015/9/8/chartex" xmlns:cx2="http://schemas.microsoft.com/office/drawing/2015/10/21/chartex" xmlns:cx3="http://schemas.microsoft.com/office/drawing/2016/5/9/chartex" xmlns:cx4="http://schemas.microsoft.com/office/drawing/2016/5/10/chartex" xmlns:cx5="http://schemas.microsoft.com/office/drawing/2016/5/11/chartex" xmlns:cx6="http://schemas.microsoft.com/office/drawing/2016/5/12/chartex" xmlns:cx7="http://schemas.microsoft.com/office/drawing/2016/5/13/chartex" xmlns:cx8="http://schemas.microsoft.com/office/drawing/2016/5/14/chartex" xmlns:mc="http://schemas.openxmlformats.org/markup-compatibility/2006" xmlns:aink="http://schemas.microsoft.com/office/drawing/2016/ink" xmlns:am3d="http://schemas.microsoft.com/office/drawing/2017/model3d" xmlns:o="urn:schemas-microsoft-com:office:office" xmlns:r="http://schemas.openxmlformats.org/officeDocument/2006/relationships" xmlns:m="http://schemas.openxmlformats.org/officeDocument/2006/math" xmlns:v="urn:schemas-microsoft-com:vml" xmlns:wp14="http://schemas.microsoft.com/office/word/2010/wordprocessingDrawing" xmlns:wp="http://schemas.openxmlformats.org/drawingml/2006/wordprocessingDrawing" xmlns:w10="urn:schemas-microsoft-com:office:word" xmlns:w="http://schemas.openxmlformats.org/wordprocessingml/2006/main" xmlns:w14="http://schemas.microsoft.com/office/word/2010/wordml" xmlns:w15="http://schemas.microsoft.com/office/word/2012/wordml" xmlns:w16cex="http://schemas.microsoft.com/office/word/2018/wordml/cex" xmlns:w16cid="http://schemas.microsoft.com/office/word/2016/wordml/cid" xmlns:w16="http://schemas.microsoft.com/office/word/2018/wordml" xmlns:w16se="http://schemas.microsoft.com/office/word/2015/wordml/symex" xmlns:wpg="http://schemas.microsoft.com/office/word/2010/wordprocessingGroup" xmlns:wpi="http://schemas.microsoft.com/office/word/2010/wordprocessingInk" xmlns:wne="http://schemas.microsoft.com/office/word/2006/wordml" xmlns:wps="http://schemas.microsoft.com/office/word/2010/wordprocessingShape" mc:Ignorable="w14 w15 w16se w16cid w16 w16cex wp14">
+<w:endnotes xmlns:wpc="http://schemas.microsoft.com/office/word/2010/wordprocessingCanvas" xmlns:cx="http://schemas.microsoft.com/office/drawing/2014/chartex" xmlns:cx1="http://schemas.microsoft.com/office/drawing/2015/9/8/chartex" xmlns:cx2="http://schemas.microsoft.com/office/drawing/2015/10/21/chartex" xmlns:cx3="http://schemas.microsoft.com/office/drawing/2016/5/9/chartex" xmlns:cx4="http://schemas.microsoft.com/office/drawing/2016/5/10/chartex" xmlns:cx5="http://schemas.microsoft.com/office/drawing/2016/5/11/chartex" xmlns:cx6="http://schemas.microsoft.com/office/drawing/2016/5/12/chartex" xmlns:cx7="http://schemas.microsoft.com/office/drawing/2016/5/13/chartex" xmlns:cx8="http://schemas.microsoft.com/office/drawing/2016/5/14/chartex" xmlns:mc="http://schemas.openxmlformats.org/markup-compatibility/2006" xmlns:aink="http://schemas.microsoft.com/office/drawing/2016/ink" xmlns:am3d="http://schemas.microsoft.com/office/drawing/2017/model3d" xmlns:o="urn:schemas-microsoft-com:office:office" xmlns:r="http://schemas.openxmlformats.org/officeDocument/2006/relationships" xmlns:m="http://schemas.openxmlformats.org/officeDocument/2006/math" xmlns:v="urn:schemas-microsoft-com:vml" xmlns:wp14="http://schemas.microsoft.com/office/word/2010/wordprocessingDrawing" xmlns:wp="http://schemas.openxmlformats.org/drawingml/2006/wordprocessingDrawing" xmlns:w10="urn:schemas-microsoft-com:office:word" xmlns:w="http://schemas.openxmlformats.org/wordprocessingml/2006/main" xmlns:w14="http://schemas.microsoft.com/office/word/2010/wordml" xmlns:w15="http://schemas.microsoft.com/office/word/2012/wordml" xmlns:w16cid="http://schemas.microsoft.com/office/word/2016/wordml/cid" xmlns:w16se="http://schemas.microsoft.com/office/word/2015/wordml/symex" xmlns:wpg="http://schemas.microsoft.com/office/word/2010/wordprocessingGroup" xmlns:wpi="http://schemas.microsoft.com/office/word/2010/wordprocessingInk" xmlns:wne="http://schemas.microsoft.com/office/word/2006/wordml" xmlns:wps="http://schemas.microsoft.com/office/word/2010/wordprocessingShape" mc:Ignorable="w14 w15 w16se w16cid wp14">
   <w:endnote w:type="separator" w:id="-1">
     <w:p>
       <w:pPr>
@@ -527,7 +447,7 @@
 </file>
 
 <file path=word/footnotes.xml><?xml version="1.0" encoding="utf-8"?>
-<w:footnotes xmlns:wpc="http://schemas.microsoft.com/office/word/2010/wordprocessingCanvas" xmlns:cx="http://schemas.microsoft.com/office/drawing/2014/chartex" xmlns:cx1="http://schemas.microsoft.com/office/drawing/2015/9/8/chartex" xmlns:cx2="http://schemas.microsoft.com/office/drawing/2015/10/21/chartex" xmlns:cx3="http://schemas.microsoft.com/office/drawing/2016/5/9/chartex" xmlns:cx4="http://schemas.microsoft.com/office/drawing/2016/5/10/chartex" xmlns:cx5="http://schemas.microsoft.com/office/drawing/2016/5/11/chartex" xmlns:cx6="http://schemas.microsoft.com/office/drawing/2016/5/12/chartex" xmlns:cx7="http://schemas.microsoft.com/office/drawing/2016/5/13/chartex" xmlns:cx8="http://schemas.microsoft.com/office/drawing/2016/5/14/chartex" xmlns:mc="http://schemas.openxmlformats.org/markup-compatibility/2006" xmlns:aink="http://schemas.microsoft.com/office/drawing/2016/ink" xmlns:am3d="http://schemas.microsoft.com/office/drawing/2017/model3d" xmlns:o="urn:schemas-microsoft-com:office:office" xmlns:r="http://schemas.openxmlformats.org/officeDocument/2006/relationships" xmlns:m="http://schemas.openxmlformats.org/officeDocument/2006/math" xmlns:v="urn:schemas-microsoft-com:vml" xmlns:wp14="http://schemas.microsoft.com/office/word/2010/wordprocessingDrawing" xmlns:wp="http://schemas.openxmlformats.org/drawingml/2006/wordprocessingDrawing" xmlns:w10="urn:schemas-microsoft-com:office:word" xmlns:w="http://schemas.openxmlformats.org/wordprocessingml/2006/main" xmlns:w14="http://schemas.microsoft.com/office/word/2010/wordml" xmlns:w15="http://schemas.microsoft.com/office/word/2012/wordml" xmlns:w16cex="http://schemas.microsoft.com/office/word/2018/wordml/cex" xmlns:w16cid="http://schemas.microsoft.com/office/word/2016/wordml/cid" xmlns:w16="http://schemas.microsoft.com/office/word/2018/wordml" xmlns:w16se="http://schemas.microsoft.com/office/word/2015/wordml/symex" xmlns:wpg="http://schemas.microsoft.com/office/word/2010/wordprocessingGroup" xmlns:wpi="http://schemas.microsoft.com/office/word/2010/wordprocessingInk" xmlns:wne="http://schemas.microsoft.com/office/word/2006/wordml" xmlns:wps="http://schemas.microsoft.com/office/word/2010/wordprocessingShape" mc:Ignorable="w14 w15 w16se w16cid w16 w16cex wp14">
+<w:footnotes xmlns:wpc="http://schemas.microsoft.com/office/word/2010/wordprocessingCanvas" xmlns:cx="http://schemas.microsoft.com/office/drawing/2014/chartex" xmlns:cx1="http://schemas.microsoft.com/office/drawing/2015/9/8/chartex" xmlns:cx2="http://schemas.microsoft.com/office/drawing/2015/10/21/chartex" xmlns:cx3="http://schemas.microsoft.com/office/drawing/2016/5/9/chartex" xmlns:cx4="http://schemas.microsoft.com/office/drawing/2016/5/10/chartex" xmlns:cx5="http://schemas.microsoft.com/office/drawing/2016/5/11/chartex" xmlns:cx6="http://schemas.microsoft.com/office/drawing/2016/5/12/chartex" xmlns:cx7="http://schemas.microsoft.com/office/drawing/2016/5/13/chartex" xmlns:cx8="http://schemas.microsoft.com/office/drawing/2016/5/14/chartex" xmlns:mc="http://schemas.openxmlformats.org/markup-compatibility/2006" xmlns:aink="http://schemas.microsoft.com/office/drawing/2016/ink" xmlns:am3d="http://schemas.microsoft.com/office/drawing/2017/model3d" xmlns:o="urn:schemas-microsoft-com:office:office" xmlns:r="http://schemas.openxmlformats.org/officeDocument/2006/relationships" xmlns:m="http://schemas.openxmlformats.org/officeDocument/2006/math" xmlns:v="urn:schemas-microsoft-com:vml" xmlns:wp14="http://schemas.microsoft.com/office/word/2010/wordprocessingDrawing" xmlns:wp="http://schemas.openxmlformats.org/drawingml/2006/wordprocessingDrawing" xmlns:w10="urn:schemas-microsoft-com:office:word" xmlns:w="http://schemas.openxmlformats.org/wordprocessingml/2006/main" xmlns:w14="http://schemas.microsoft.com/office/word/2010/wordml" xmlns:w15="http://schemas.microsoft.com/office/word/2012/wordml" xmlns:w16cid="http://schemas.microsoft.com/office/word/2016/wordml/cid" xmlns:w16se="http://schemas.microsoft.com/office/word/2015/wordml/symex" xmlns:wpg="http://schemas.microsoft.com/office/word/2010/wordprocessingGroup" xmlns:wpi="http://schemas.microsoft.com/office/word/2010/wordprocessingInk" xmlns:wne="http://schemas.microsoft.com/office/word/2006/wordml" xmlns:wps="http://schemas.microsoft.com/office/word/2010/wordprocessingShape" mc:Ignorable="w14 w15 w16se w16cid wp14">
   <w:footnote w:type="separator" w:id="-1">
     <w:p>
       <w:pPr>
@@ -552,7 +472,7 @@
 </file>
 
 <file path=word/numbering.xml><?xml version="1.0" encoding="utf-8"?>
-<w:numbering xmlns:wpc="http://schemas.microsoft.com/office/word/2010/wordprocessingCanvas" xmlns:cx="http://schemas.microsoft.com/office/drawing/2014/chartex" xmlns:cx1="http://schemas.microsoft.com/office/drawing/2015/9/8/chartex" xmlns:cx2="http://schemas.microsoft.com/office/drawing/2015/10/21/chartex" xmlns:cx3="http://schemas.microsoft.com/office/drawing/2016/5/9/chartex" xmlns:cx4="http://schemas.microsoft.com/office/drawing/2016/5/10/chartex" xmlns:cx5="http://schemas.microsoft.com/office/drawing/2016/5/11/chartex" xmlns:cx6="http://schemas.microsoft.com/office/drawing/2016/5/12/chartex" xmlns:cx7="http://schemas.microsoft.com/office/drawing/2016/5/13/chartex" xmlns:cx8="http://schemas.microsoft.com/office/drawing/2016/5/14/chartex" xmlns:mc="http://schemas.openxmlformats.org/markup-compatibility/2006" xmlns:aink="http://schemas.microsoft.com/office/drawing/2016/ink" xmlns:am3d="http://schemas.microsoft.com/office/drawing/2017/model3d" xmlns:o="urn:schemas-microsoft-com:office:office" xmlns:r="http://schemas.openxmlformats.org/officeDocument/2006/relationships" xmlns:m="http://schemas.openxmlformats.org/officeDocument/2006/math" xmlns:v="urn:schemas-microsoft-com:vml" xmlns:wp14="http://schemas.microsoft.com/office/word/2010/wordprocessingDrawing" xmlns:wp="http://schemas.openxmlformats.org/drawingml/2006/wordprocessingDrawing" xmlns:w10="urn:schemas-microsoft-com:office:word" xmlns:w="http://schemas.openxmlformats.org/wordprocessingml/2006/main" xmlns:w14="http://schemas.microsoft.com/office/word/2010/wordml" xmlns:w15="http://schemas.microsoft.com/office/word/2012/wordml" xmlns:w16cex="http://schemas.microsoft.com/office/word/2018/wordml/cex" xmlns:w16cid="http://schemas.microsoft.com/office/word/2016/wordml/cid" xmlns:w16="http://schemas.microsoft.com/office/word/2018/wordml" xmlns:w16se="http://schemas.microsoft.com/office/word/2015/wordml/symex" xmlns:wpg="http://schemas.microsoft.com/office/word/2010/wordprocessingGroup" xmlns:wpi="http://schemas.microsoft.com/office/word/2010/wordprocessingInk" xmlns:wne="http://schemas.microsoft.com/office/word/2006/wordml" xmlns:wps="http://schemas.microsoft.com/office/word/2010/wordprocessingShape" mc:Ignorable="w14 w15 w16se w16cid w16 w16cex wp14">
+<w:numbering xmlns:wpc="http://schemas.microsoft.com/office/word/2010/wordprocessingCanvas" xmlns:cx="http://schemas.microsoft.com/office/drawing/2014/chartex" xmlns:cx1="http://schemas.microsoft.com/office/drawing/2015/9/8/chartex" xmlns:cx2="http://schemas.microsoft.com/office/drawing/2015/10/21/chartex" xmlns:cx3="http://schemas.microsoft.com/office/drawing/2016/5/9/chartex" xmlns:cx4="http://schemas.microsoft.com/office/drawing/2016/5/10/chartex" xmlns:cx5="http://schemas.microsoft.com/office/drawing/2016/5/11/chartex" xmlns:cx6="http://schemas.microsoft.com/office/drawing/2016/5/12/chartex" xmlns:cx7="http://schemas.microsoft.com/office/drawing/2016/5/13/chartex" xmlns:cx8="http://schemas.microsoft.com/office/drawing/2016/5/14/chartex" xmlns:mc="http://schemas.openxmlformats.org/markup-compatibility/2006" xmlns:aink="http://schemas.microsoft.com/office/drawing/2016/ink" xmlns:am3d="http://schemas.microsoft.com/office/drawing/2017/model3d" xmlns:o="urn:schemas-microsoft-com:office:office" xmlns:r="http://schemas.openxmlformats.org/officeDocument/2006/relationships" xmlns:m="http://schemas.openxmlformats.org/officeDocument/2006/math" xmlns:v="urn:schemas-microsoft-com:vml" xmlns:wp14="http://schemas.microsoft.com/office/word/2010/wordprocessingDrawing" xmlns:wp="http://schemas.openxmlformats.org/drawingml/2006/wordprocessingDrawing" xmlns:w10="urn:schemas-microsoft-com:office:word" xmlns:w="http://schemas.openxmlformats.org/wordprocessingml/2006/main" xmlns:w14="http://schemas.microsoft.com/office/word/2010/wordml" xmlns:w15="http://schemas.microsoft.com/office/word/2012/wordml" xmlns:w16cid="http://schemas.microsoft.com/office/word/2016/wordml/cid" xmlns:w16se="http://schemas.microsoft.com/office/word/2015/wordml/symex" xmlns:wpg="http://schemas.microsoft.com/office/word/2010/wordprocessingGroup" xmlns:wpi="http://schemas.microsoft.com/office/word/2010/wordprocessingInk" xmlns:wne="http://schemas.microsoft.com/office/word/2006/wordml" xmlns:wps="http://schemas.microsoft.com/office/word/2010/wordprocessingShape" mc:Ignorable="w14 w15 w16se w16cid wp14">
   <w:abstractNum w:abstractNumId="0" w15:restartNumberingAfterBreak="0">
     <w:nsid w:val="4C16398F"/>
     <w:multiLevelType w:val="hybridMultilevel"/>
@@ -789,7 +709,7 @@
 </file>
 
 <file path=word/styles.xml><?xml version="1.0" encoding="utf-8"?>
-<w:styles xmlns:mc="http://schemas.openxmlformats.org/markup-compatibility/2006" xmlns:r="http://schemas.openxmlformats.org/officeDocument/2006/relationships" xmlns:w="http://schemas.openxmlformats.org/wordprocessingml/2006/main" xmlns:w14="http://schemas.microsoft.com/office/word/2010/wordml" xmlns:w15="http://schemas.microsoft.com/office/word/2012/wordml" xmlns:w16cex="http://schemas.microsoft.com/office/word/2018/wordml/cex" xmlns:w16cid="http://schemas.microsoft.com/office/word/2016/wordml/cid" xmlns:w16="http://schemas.microsoft.com/office/word/2018/wordml" xmlns:w16se="http://schemas.microsoft.com/office/word/2015/wordml/symex" mc:Ignorable="w14 w15 w16se w16cid w16 w16cex">
+<w:styles xmlns:mc="http://schemas.openxmlformats.org/markup-compatibility/2006" xmlns:r="http://schemas.openxmlformats.org/officeDocument/2006/relationships" xmlns:w="http://schemas.openxmlformats.org/wordprocessingml/2006/main" xmlns:w14="http://schemas.microsoft.com/office/word/2010/wordml" xmlns:w15="http://schemas.microsoft.com/office/word/2012/wordml" xmlns:w16cid="http://schemas.microsoft.com/office/word/2016/wordml/cid" xmlns:w16se="http://schemas.microsoft.com/office/word/2015/wordml/symex" mc:Ignorable="w14 w15 w16se w16cid">
   <w:docDefaults>
     <w:rPrDefault>
       <w:rPr>
@@ -1590,9 +1510,12 @@
 </file>
 
 <file path=customXml/item1.xml><?xml version="1.0" encoding="utf-8"?>
-<p:properties xmlns:p="http://schemas.microsoft.com/office/2006/metadata/properties" xmlns:xsi="http://www.w3.org/2001/XMLSchema-instance" xmlns:pc="http://schemas.microsoft.com/office/infopath/2007/PartnerControls">
-  <documentManagement/>
-</p:properties>
+<?mso-contentType ?>
+<FormTemplates xmlns="http://schemas.microsoft.com/sharepoint/v3/contenttype/forms">
+  <Display>DocumentLibraryForm</Display>
+  <Edit>DocumentLibraryForm</Edit>
+  <New>DocumentLibraryForm</New>
+</FormTemplates>
 </file>
 
 <file path=customXml/item2.xml><?xml version="1.0" encoding="utf-8"?>
@@ -1754,19 +1677,15 @@
 </file>
 
 <file path=customXml/item3.xml><?xml version="1.0" encoding="utf-8"?>
-<?mso-contentType ?>
-<FormTemplates xmlns="http://schemas.microsoft.com/sharepoint/v3/contenttype/forms">
-  <Display>DocumentLibraryForm</Display>
-  <Edit>DocumentLibraryForm</Edit>
-  <New>DocumentLibraryForm</New>
-</FormTemplates>
+<p:properties xmlns:p="http://schemas.microsoft.com/office/2006/metadata/properties" xmlns:xsi="http://www.w3.org/2001/XMLSchema-instance" xmlns:pc="http://schemas.microsoft.com/office/infopath/2007/PartnerControls">
+  <documentManagement/>
+</p:properties>
 </file>
 
 <file path=customXml/itemProps1.xml><?xml version="1.0" encoding="utf-8"?>
-<ds:datastoreItem xmlns:ds="http://schemas.openxmlformats.org/officeDocument/2006/customXml" ds:itemID="{E0D6CAD4-3596-42D1-B229-FBB147D00E04}">
+<ds:datastoreItem xmlns:ds="http://schemas.openxmlformats.org/officeDocument/2006/customXml" ds:itemID="{0A0C6043-D96B-4755-9646-5AEFFC9FA0DE}">
   <ds:schemaRefs>
-    <ds:schemaRef ds:uri="http://schemas.microsoft.com/office/2006/metadata/properties"/>
-    <ds:schemaRef ds:uri="http://schemas.microsoft.com/office/infopath/2007/PartnerControls"/>
+    <ds:schemaRef ds:uri="http://schemas.microsoft.com/sharepoint/v3/contenttype/forms"/>
   </ds:schemaRefs>
 </ds:datastoreItem>
 </file>
@@ -1790,9 +1709,10 @@
 </file>
 
 <file path=customXml/itemProps3.xml><?xml version="1.0" encoding="utf-8"?>
-<ds:datastoreItem xmlns:ds="http://schemas.openxmlformats.org/officeDocument/2006/customXml" ds:itemID="{0A0C6043-D96B-4755-9646-5AEFFC9FA0DE}">
+<ds:datastoreItem xmlns:ds="http://schemas.openxmlformats.org/officeDocument/2006/customXml" ds:itemID="{E0D6CAD4-3596-42D1-B229-FBB147D00E04}">
   <ds:schemaRefs>
-    <ds:schemaRef ds:uri="http://schemas.microsoft.com/sharepoint/v3/contenttype/forms"/>
+    <ds:schemaRef ds:uri="http://schemas.microsoft.com/office/2006/metadata/properties"/>
+    <ds:schemaRef ds:uri="http://schemas.microsoft.com/office/infopath/2007/PartnerControls"/>
   </ds:schemaRefs>
 </ds:datastoreItem>
 </file>
</xml_diff>

<commit_message>
Update Group meeting 1 - agenda.docx
</commit_message>
<xml_diff>
--- a/Meeting Agenda/Group meeting 1 - agenda.docx
+++ b/Meeting Agenda/Group meeting 1 - agenda.docx
@@ -116,6 +116,24 @@
       <w:r>
         <w:tab/>
         <w:t xml:space="preserve">         Xing Meng (u6483085)</w:t>
+      </w:r>
+    </w:p>
+    <w:p>
+      <w:pPr>
+        <w:ind w:left="720" w:firstLineChars="200" w:firstLine="440"/>
+      </w:pPr>
+      <w:r>
+        <w:t>W</w:t>
+      </w:r>
+      <w:r>
+        <w:rPr>
+          <w:rFonts w:hint="eastAsia"/>
+          <w:lang w:eastAsia="zh-CN"/>
+        </w:rPr>
+        <w:t>ei</w:t>
+      </w:r>
+      <w:r>
+        <w:t>kai Lu (u6695997)</w:t>
       </w:r>
     </w:p>
     <w:p>
@@ -349,11 +367,9 @@
           <w:numId w:val="2"/>
         </w:numPr>
       </w:pPr>
-      <w:proofErr w:type="spellStart"/>
       <w:r>
         <w:t>Weikai</w:t>
       </w:r>
-      <w:proofErr w:type="spellEnd"/>
       <w:r>
         <w:t xml:space="preserve"> – </w:t>
       </w:r>
@@ -1590,9 +1606,12 @@
 </file>
 
 <file path=customXml/item1.xml><?xml version="1.0" encoding="utf-8"?>
-<p:properties xmlns:p="http://schemas.microsoft.com/office/2006/metadata/properties" xmlns:xsi="http://www.w3.org/2001/XMLSchema-instance" xmlns:pc="http://schemas.microsoft.com/office/infopath/2007/PartnerControls">
-  <documentManagement/>
-</p:properties>
+<?mso-contentType ?>
+<FormTemplates xmlns="http://schemas.microsoft.com/sharepoint/v3/contenttype/forms">
+  <Display>DocumentLibraryForm</Display>
+  <Edit>DocumentLibraryForm</Edit>
+  <New>DocumentLibraryForm</New>
+</FormTemplates>
 </file>
 
 <file path=customXml/item2.xml><?xml version="1.0" encoding="utf-8"?>
@@ -1754,19 +1773,15 @@
 </file>
 
 <file path=customXml/item3.xml><?xml version="1.0" encoding="utf-8"?>
-<?mso-contentType ?>
-<FormTemplates xmlns="http://schemas.microsoft.com/sharepoint/v3/contenttype/forms">
-  <Display>DocumentLibraryForm</Display>
-  <Edit>DocumentLibraryForm</Edit>
-  <New>DocumentLibraryForm</New>
-</FormTemplates>
+<p:properties xmlns:p="http://schemas.microsoft.com/office/2006/metadata/properties" xmlns:xsi="http://www.w3.org/2001/XMLSchema-instance" xmlns:pc="http://schemas.microsoft.com/office/infopath/2007/PartnerControls">
+  <documentManagement/>
+</p:properties>
 </file>
 
 <file path=customXml/itemProps1.xml><?xml version="1.0" encoding="utf-8"?>
-<ds:datastoreItem xmlns:ds="http://schemas.openxmlformats.org/officeDocument/2006/customXml" ds:itemID="{E0D6CAD4-3596-42D1-B229-FBB147D00E04}">
+<ds:datastoreItem xmlns:ds="http://schemas.openxmlformats.org/officeDocument/2006/customXml" ds:itemID="{0A0C6043-D96B-4755-9646-5AEFFC9FA0DE}">
   <ds:schemaRefs>
-    <ds:schemaRef ds:uri="http://schemas.microsoft.com/office/2006/metadata/properties"/>
-    <ds:schemaRef ds:uri="http://schemas.microsoft.com/office/infopath/2007/PartnerControls"/>
+    <ds:schemaRef ds:uri="http://schemas.microsoft.com/sharepoint/v3/contenttype/forms"/>
   </ds:schemaRefs>
 </ds:datastoreItem>
 </file>
@@ -1790,9 +1805,10 @@
 </file>
 
 <file path=customXml/itemProps3.xml><?xml version="1.0" encoding="utf-8"?>
-<ds:datastoreItem xmlns:ds="http://schemas.openxmlformats.org/officeDocument/2006/customXml" ds:itemID="{0A0C6043-D96B-4755-9646-5AEFFC9FA0DE}">
+<ds:datastoreItem xmlns:ds="http://schemas.openxmlformats.org/officeDocument/2006/customXml" ds:itemID="{E0D6CAD4-3596-42D1-B229-FBB147D00E04}">
   <ds:schemaRefs>
-    <ds:schemaRef ds:uri="http://schemas.microsoft.com/sharepoint/v3/contenttype/forms"/>
+    <ds:schemaRef ds:uri="http://schemas.microsoft.com/office/2006/metadata/properties"/>
+    <ds:schemaRef ds:uri="http://schemas.microsoft.com/office/infopath/2007/PartnerControls"/>
   </ds:schemaRefs>
 </ds:datastoreItem>
 </file>
</xml_diff>